<commit_message>
First Commit CNAM People Web App
</commit_message>
<xml_diff>
--- a/CNAMPeople Specifications.docx
+++ b/CNAMPeople Specifications.docx
@@ -80,7 +80,6 @@
         <w:br/>
         <w:t xml:space="preserve">Framework: </w:t>
       </w:r>
-      <w:proofErr w:type="spellStart"/>
       <w:r>
         <w:rPr>
           <w:rFonts w:asciiTheme="majorBidi" w:hAnsiTheme="majorBidi" w:cstheme="majorBidi"/>
@@ -88,26 +87,7 @@
           <w:szCs w:val="24"/>
           <w:shd w:val="clear" w:color="auto" w:fill="FFFFFF"/>
         </w:rPr>
-        <w:t>JavaServer</w:t>
-      </w:r>
-      <w:proofErr w:type="spellEnd"/>
-      <w:r>
-        <w:rPr>
-          <w:rFonts w:asciiTheme="majorBidi" w:hAnsiTheme="majorBidi" w:cstheme="majorBidi"/>
-          <w:sz w:val="24"/>
-          <w:szCs w:val="24"/>
-          <w:shd w:val="clear" w:color="auto" w:fill="FFFFFF"/>
-        </w:rPr>
-        <w:t xml:space="preserve"> Faces (JSF) </w:t>
-      </w:r>
-      <w:r>
-        <w:rPr>
-          <w:rFonts w:asciiTheme="majorBidi" w:hAnsiTheme="majorBidi" w:cstheme="majorBidi"/>
-          <w:sz w:val="24"/>
-          <w:szCs w:val="24"/>
-          <w:shd w:val="clear" w:color="auto" w:fill="FFFFFF"/>
-        </w:rPr>
-        <w:t>2</w:t>
+        <w:t>JavaServer Faces (JSF) 2</w:t>
       </w:r>
       <w:r>
         <w:rPr>
@@ -124,7 +104,55 @@
           <w:szCs w:val="24"/>
         </w:rPr>
         <w:br/>
-        <w:t>IDE: Eclipse (Oxygen) for Java EE Developers</w:t>
+        <w:t>IDE: Eclipse (</w:t>
+      </w:r>
+      <w:r>
+        <w:rPr>
+          <w:rFonts w:asciiTheme="majorBidi" w:hAnsiTheme="majorBidi" w:cstheme="majorBidi"/>
+          <w:sz w:val="24"/>
+          <w:szCs w:val="24"/>
+        </w:rPr>
+        <w:t>2019-06</w:t>
+      </w:r>
+      <w:r>
+        <w:rPr>
+          <w:rFonts w:asciiTheme="majorBidi" w:hAnsiTheme="majorBidi" w:cstheme="majorBidi"/>
+          <w:sz w:val="24"/>
+          <w:szCs w:val="24"/>
+        </w:rPr>
+        <w:t>) for Java EE Developers</w:t>
+      </w:r>
+      <w:r>
+        <w:rPr>
+          <w:rFonts w:asciiTheme="majorBidi" w:hAnsiTheme="majorBidi" w:cstheme="majorBidi"/>
+          <w:sz w:val="24"/>
+          <w:szCs w:val="24"/>
+        </w:rPr>
+        <w:t xml:space="preserve"> or  </w:t>
+      </w:r>
+      <w:r>
+        <w:rPr>
+          <w:rFonts w:asciiTheme="majorBidi" w:hAnsiTheme="majorBidi" w:cstheme="majorBidi"/>
+          <w:sz w:val="24"/>
+          <w:szCs w:val="24"/>
+        </w:rPr>
+        <w:t>Eclipse (</w:t>
+      </w:r>
+      <w:r>
+        <w:rPr>
+          <w:rFonts w:asciiTheme="majorBidi" w:hAnsiTheme="majorBidi" w:cstheme="majorBidi"/>
+          <w:sz w:val="24"/>
+          <w:szCs w:val="24"/>
+        </w:rPr>
+        <w:t>Oxygen</w:t>
+      </w:r>
+      <w:r>
+        <w:rPr>
+          <w:rFonts w:asciiTheme="majorBidi" w:hAnsiTheme="majorBidi" w:cstheme="majorBidi"/>
+          <w:sz w:val="24"/>
+          <w:szCs w:val="24"/>
+        </w:rPr>
+        <w:t>) for Java EE Developers</w:t>
       </w:r>
       <w:r>
         <w:rPr>
@@ -135,17 +163,25 @@
         <w:br/>
         <w:t>Java JDK :1.8</w:t>
       </w:r>
+      <w:r>
+        <w:rPr>
+          <w:rFonts w:asciiTheme="majorBidi" w:hAnsiTheme="majorBidi" w:cstheme="majorBidi"/>
+          <w:sz w:val="24"/>
+          <w:szCs w:val="24"/>
+        </w:rPr>
+        <w:br/>
+        <w:t xml:space="preserve">Application Server: </w:t>
+      </w:r>
+      <w:r>
+        <w:rPr>
+          <w:rFonts w:asciiTheme="majorBidi" w:hAnsiTheme="majorBidi" w:cstheme="majorBidi"/>
+          <w:sz w:val="24"/>
+          <w:szCs w:val="24"/>
+        </w:rPr>
+        <w:t>Apache Tomcat 9</w:t>
+      </w:r>
       <w:bookmarkStart w:id="0" w:name="_GoBack"/>
       <w:bookmarkEnd w:id="0"/>
-      <w:r>
-        <w:rPr>
-          <w:rFonts w:asciiTheme="majorBidi" w:hAnsiTheme="majorBidi" w:cstheme="majorBidi"/>
-          <w:sz w:val="24"/>
-          <w:szCs w:val="24"/>
-        </w:rPr>
-        <w:br/>
-        <w:t>Application Server: Glassfish 4</w:t>
-      </w:r>
     </w:p>
     <w:p/>
     <w:sectPr>

</xml_diff>